<commit_message>
about do a thorough read-through
</commit_message>
<xml_diff>
--- a/Writing/revision_letter.docx
+++ b/Writing/revision_letter.docx
@@ -13,77 +13,93 @@
         <w:rPr>
           <w:rFonts w:ascii="Times New Roman" w:hAnsi="Times New Roman" w:cs="Times New Roman"/>
         </w:rPr>
-        <w:t xml:space="preserve">Dear </w:t>
-      </w:r>
-      <w:proofErr w:type="spellStart"/>
-      <w:r>
-        <w:rPr>
-          <w:rFonts w:ascii="Times New Roman" w:hAnsi="Times New Roman" w:cs="Times New Roman"/>
-        </w:rPr>
-        <w:t>EcoSphere</w:t>
-      </w:r>
-      <w:proofErr w:type="spellEnd"/>
-      <w:r>
-        <w:rPr>
-          <w:rFonts w:ascii="Times New Roman" w:hAnsi="Times New Roman" w:cs="Times New Roman"/>
-        </w:rPr>
-        <w:t xml:space="preserve"> Editorial Board</w:t>
-      </w:r>
-    </w:p>
-    <w:p>
-      <w:pPr>
-        <w:jc w:val="both"/>
-        <w:rPr>
-          <w:rFonts w:ascii="Times New Roman" w:hAnsi="Times New Roman" w:cs="Times New Roman"/>
-        </w:rPr>
-      </w:pPr>
-    </w:p>
-    <w:p>
-      <w:pPr>
-        <w:jc w:val="both"/>
-        <w:rPr>
-          <w:rFonts w:ascii="Times New Roman" w:hAnsi="Times New Roman" w:cs="Times New Roman"/>
-        </w:rPr>
-      </w:pPr>
-      <w:r>
-        <w:rPr>
-          <w:rFonts w:ascii="Times New Roman" w:hAnsi="Times New Roman" w:cs="Times New Roman"/>
-        </w:rPr>
-        <w:t>We are resubmitting our article (MS#ES14-00533) based on the invitation to re-submit with revisions. We are grateful for this opportunity to re-submit an improved manuscript.</w:t>
-      </w:r>
-    </w:p>
-    <w:p>
-      <w:pPr>
-        <w:jc w:val="both"/>
-        <w:rPr>
-          <w:rFonts w:ascii="Times New Roman" w:hAnsi="Times New Roman" w:cs="Times New Roman"/>
-        </w:rPr>
-      </w:pPr>
-    </w:p>
-    <w:p>
-      <w:pPr>
-        <w:jc w:val="both"/>
-        <w:rPr>
-          <w:rFonts w:ascii="Times New Roman" w:hAnsi="Times New Roman" w:cs="Times New Roman"/>
-        </w:rPr>
-      </w:pPr>
-      <w:r>
-        <w:rPr>
-          <w:rFonts w:ascii="Times New Roman" w:hAnsi="Times New Roman" w:cs="Times New Roman"/>
-        </w:rPr>
-        <w:t>We have made revisions in response to the concerns of the reviewers. Throughout the manuscript, we highlight areas in blue corresponding to new analysis or substantial revision. We pr</w:t>
-      </w:r>
-      <w:r>
-        <w:rPr>
-          <w:rFonts w:ascii="Times New Roman" w:hAnsi="Times New Roman" w:cs="Times New Roman"/>
-        </w:rPr>
-        <w:t xml:space="preserve">ovide details about </w:t>
-      </w:r>
-      <w:r>
-        <w:rPr>
-          <w:rFonts w:ascii="Times New Roman" w:hAnsi="Times New Roman" w:cs="Times New Roman"/>
-        </w:rPr>
-        <w:t>our</w:t>
+        <w:t>Dear EcoSphere Editorial Board</w:t>
+      </w:r>
+    </w:p>
+    <w:p>
+      <w:pPr>
+        <w:jc w:val="both"/>
+        <w:rPr>
+          <w:rFonts w:ascii="Times New Roman" w:hAnsi="Times New Roman" w:cs="Times New Roman"/>
+        </w:rPr>
+      </w:pPr>
+    </w:p>
+    <w:p>
+      <w:pPr>
+        <w:jc w:val="both"/>
+        <w:rPr>
+          <w:rFonts w:ascii="Times New Roman" w:hAnsi="Times New Roman" w:cs="Times New Roman"/>
+        </w:rPr>
+      </w:pPr>
+      <w:r>
+        <w:rPr>
+          <w:rFonts w:ascii="Times New Roman" w:hAnsi="Times New Roman" w:cs="Times New Roman"/>
+        </w:rPr>
+        <w:t>We are re</w:t>
+      </w:r>
+      <w:r>
+        <w:rPr>
+          <w:rFonts w:ascii="Times New Roman" w:hAnsi="Times New Roman" w:cs="Times New Roman"/>
+        </w:rPr>
+        <w:t>-</w:t>
+      </w:r>
+      <w:r>
+        <w:rPr>
+          <w:rFonts w:ascii="Times New Roman" w:hAnsi="Times New Roman" w:cs="Times New Roman"/>
+        </w:rPr>
+        <w:t>submitting our article (MS#ES14-00533) based on the invitation to re-submit with revisions. We are grateful for this opportunity to re-submit an improved manuscript.</w:t>
+      </w:r>
+    </w:p>
+    <w:p>
+      <w:pPr>
+        <w:jc w:val="both"/>
+        <w:rPr>
+          <w:rFonts w:ascii="Times New Roman" w:hAnsi="Times New Roman" w:cs="Times New Roman"/>
+        </w:rPr>
+      </w:pPr>
+    </w:p>
+    <w:p>
+      <w:pPr>
+        <w:jc w:val="both"/>
+        <w:rPr>
+          <w:rFonts w:ascii="Times New Roman" w:hAnsi="Times New Roman" w:cs="Times New Roman"/>
+        </w:rPr>
+      </w:pPr>
+      <w:r>
+        <w:rPr>
+          <w:rFonts w:ascii="Times New Roman" w:hAnsi="Times New Roman" w:cs="Times New Roman"/>
+        </w:rPr>
+        <w:t>We have made revisions in response to the concerns of the reviewers</w:t>
+      </w:r>
+      <w:r>
+        <w:rPr>
+          <w:rFonts w:ascii="Times New Roman" w:hAnsi="Times New Roman" w:cs="Times New Roman"/>
+        </w:rPr>
+        <w:t>, which we discuss in detail below</w:t>
+      </w:r>
+      <w:r>
+        <w:rPr>
+          <w:rFonts w:ascii="Times New Roman" w:hAnsi="Times New Roman" w:cs="Times New Roman"/>
+        </w:rPr>
+        <w:t xml:space="preserve">. </w:t>
+      </w:r>
+      <w:r>
+        <w:rPr>
+          <w:rFonts w:ascii="Times New Roman" w:hAnsi="Times New Roman" w:cs="Times New Roman"/>
+        </w:rPr>
+        <w:t xml:space="preserve">The three most substantial revisions were to expand our discussion of (1) multi-species systems, (2) invasion theory, and (3) MPA spacing and heterogeneous harvest pressure, which we discuss first in the description of our </w:t>
+      </w:r>
+      <w:r>
+        <w:rPr>
+          <w:rFonts w:ascii="Times New Roman" w:hAnsi="Times New Roman" w:cs="Times New Roman"/>
+        </w:rPr>
+        <w:t>changes</w:t>
+      </w:r>
+      <w:r>
+        <w:rPr>
+          <w:rFonts w:ascii="Times New Roman" w:hAnsi="Times New Roman" w:cs="Times New Roman"/>
+        </w:rPr>
+        <w:t>.</w:t>
       </w:r>
       <w:r>
         <w:rPr>
@@ -95,13 +111,13 @@
         <w:rPr>
           <w:rFonts w:ascii="Times New Roman" w:hAnsi="Times New Roman" w:cs="Times New Roman"/>
         </w:rPr>
-        <w:t>revisions</w:t>
-      </w:r>
-      <w:r>
-        <w:rPr>
-          <w:rFonts w:ascii="Times New Roman" w:hAnsi="Times New Roman" w:cs="Times New Roman"/>
-        </w:rPr>
-        <w:t xml:space="preserve"> below.</w:t>
+        <w:t>Any significant revision is highlighted in blue in the manuscript.</w:t>
+      </w:r>
+      <w:r>
+        <w:rPr>
+          <w:rFonts w:ascii="Times New Roman" w:hAnsi="Times New Roman" w:cs="Times New Roman"/>
+        </w:rPr>
+        <w:t xml:space="preserve"> </w:t>
       </w:r>
     </w:p>
     <w:p>
@@ -128,13 +144,7 @@
         <w:rPr>
           <w:rFonts w:ascii="Times New Roman" w:hAnsi="Times New Roman" w:cs="Times New Roman"/>
         </w:rPr>
-        <w:t>Reviewer 1 felt that our presentation of the results in the Introduction, Results, and Discussion was redundant.</w:t>
-      </w:r>
-      <w:r>
-        <w:rPr>
-          <w:rFonts w:ascii="Times New Roman" w:hAnsi="Times New Roman" w:cs="Times New Roman"/>
-        </w:rPr>
-        <w:t xml:space="preserve"> Reviewer 2 also felt that describing our results in the Introduction was redundant.</w:t>
+        <w:t>Reviewer 1 suggested we broaden our discussion by incorporating commentary on multi-species systems.</w:t>
       </w:r>
       <w:r>
         <w:rPr>
@@ -146,13 +156,25 @@
         <w:rPr>
           <w:rFonts w:ascii="Times New Roman" w:hAnsi="Times New Roman" w:cs="Times New Roman"/>
         </w:rPr>
-        <w:t xml:space="preserve">We have removed the details of the results from the Introduction </w:t>
-      </w:r>
-      <w:r>
-        <w:rPr>
-          <w:rFonts w:ascii="Times New Roman" w:hAnsi="Times New Roman" w:cs="Times New Roman"/>
-        </w:rPr>
-        <w:t>accordingly.</w:t>
+        <w:t>We agree</w:t>
+      </w:r>
+      <w:r>
+        <w:rPr>
+          <w:rFonts w:ascii="Times New Roman" w:hAnsi="Times New Roman" w:cs="Times New Roman"/>
+        </w:rPr>
+        <w:t xml:space="preserve"> and expanded our discussion of multispecies systems by incorporating the reference the reviewer suggested, as well as a broader discussions of the merits of multispecies model and why both single- and multi-species are needed (lines </w:t>
+      </w:r>
+      <w:r>
+        <w:rPr>
+          <w:rFonts w:ascii="Times New Roman" w:hAnsi="Times New Roman" w:cs="Times New Roman"/>
+        </w:rPr>
+        <w:t>464-476</w:t>
+      </w:r>
+      <w:r>
+        <w:rPr>
+          <w:rFonts w:ascii="Times New Roman" w:hAnsi="Times New Roman" w:cs="Times New Roman"/>
+        </w:rPr>
+        <w:t>).</w:t>
       </w:r>
     </w:p>
     <w:p>
@@ -171,7 +193,43 @@
         <w:rPr>
           <w:rFonts w:ascii="Times New Roman" w:hAnsi="Times New Roman" w:cs="Times New Roman"/>
         </w:rPr>
-        <w:t>Reviewer 1 suggested we broaden our discussion by incorporating commentary on multi-species systems.</w:t>
+        <w:t>Reviewer 1 suggested we expand our discussion of invasion theory.</w:t>
+      </w:r>
+      <w:r>
+        <w:rPr>
+          <w:rFonts w:ascii="Times New Roman" w:hAnsi="Times New Roman" w:cs="Times New Roman"/>
+        </w:rPr>
+        <w:t xml:space="preserve"> We thank the reviewer for pointing us to this literature. </w:t>
+      </w:r>
+      <w:r>
+        <w:rPr>
+          <w:rFonts w:ascii="Times New Roman" w:hAnsi="Times New Roman" w:cs="Times New Roman"/>
+        </w:rPr>
+        <w:t>We have expanded our discussion of the similarities between an invading population at initially low ab</w:t>
+      </w:r>
+      <w:r>
+        <w:rPr>
+          <w:rFonts w:ascii="Times New Roman" w:hAnsi="Times New Roman" w:cs="Times New Roman"/>
+        </w:rPr>
+        <w:t xml:space="preserve">undance, as usually modeled in invasion theory, and the population tracking a shifting climate, as in our model (lines </w:t>
+      </w:r>
+      <w:r>
+        <w:rPr>
+          <w:rFonts w:ascii="Times New Roman" w:hAnsi="Times New Roman" w:cs="Times New Roman"/>
+        </w:rPr>
+        <w:t>381</w:t>
+      </w:r>
+      <w:r>
+        <w:rPr>
+          <w:rFonts w:ascii="Times New Roman" w:hAnsi="Times New Roman" w:cs="Times New Roman"/>
+        </w:rPr>
+        <w:t>-394</w:t>
+      </w:r>
+      <w:r>
+        <w:rPr>
+          <w:rFonts w:ascii="Times New Roman" w:hAnsi="Times New Roman" w:cs="Times New Roman"/>
+        </w:rPr>
+        <w:t>).</w:t>
       </w:r>
       <w:r>
         <w:rPr>
@@ -183,13 +241,49 @@
         <w:rPr>
           <w:rFonts w:ascii="Times New Roman" w:hAnsi="Times New Roman" w:cs="Times New Roman"/>
         </w:rPr>
-        <w:t>We agree</w:t>
-      </w:r>
-      <w:r>
-        <w:rPr>
-          <w:rFonts w:ascii="Times New Roman" w:hAnsi="Times New Roman" w:cs="Times New Roman"/>
-        </w:rPr>
-        <w:t xml:space="preserve"> and expanded our discussion of multispecies systems by incorporating the reference the reviewer suggested, as well as a broader discussions of the merits of multispecies model and why both single- and multi-species are needed (lines 640-652).</w:t>
+        <w:t xml:space="preserve">We have </w:t>
+      </w:r>
+      <w:r>
+        <w:rPr>
+          <w:rFonts w:ascii="Times New Roman" w:hAnsi="Times New Roman" w:cs="Times New Roman"/>
+        </w:rPr>
+        <w:t xml:space="preserve">also </w:t>
+      </w:r>
+      <w:r>
+        <w:rPr>
+          <w:rFonts w:ascii="Times New Roman" w:hAnsi="Times New Roman" w:cs="Times New Roman"/>
+        </w:rPr>
+        <w:t>incorporated a reference to the literature on invasion into a patchy environment and a discussion of a similarity between that model and ours</w:t>
+      </w:r>
+      <w:r>
+        <w:rPr>
+          <w:rFonts w:ascii="Times New Roman" w:hAnsi="Times New Roman" w:cs="Times New Roman"/>
+        </w:rPr>
+        <w:t xml:space="preserve"> (lines </w:t>
+      </w:r>
+      <w:r>
+        <w:rPr>
+          <w:rFonts w:ascii="Times New Roman" w:hAnsi="Times New Roman" w:cs="Times New Roman"/>
+        </w:rPr>
+        <w:t>413</w:t>
+      </w:r>
+      <w:r>
+        <w:rPr>
+          <w:rFonts w:ascii="Times New Roman" w:hAnsi="Times New Roman" w:cs="Times New Roman"/>
+        </w:rPr>
+        <w:t>-4</w:t>
+      </w:r>
+      <w:r>
+        <w:rPr>
+          <w:rFonts w:ascii="Times New Roman" w:hAnsi="Times New Roman" w:cs="Times New Roman"/>
+        </w:rPr>
+        <w:t>21)</w:t>
+      </w:r>
+      <w:r>
+        <w:rPr>
+          <w:rFonts w:ascii="Times New Roman" w:hAnsi="Times New Roman" w:cs="Times New Roman"/>
+        </w:rPr>
+        <w:t xml:space="preserve">. </w:t>
       </w:r>
     </w:p>
     <w:p>
@@ -202,51 +296,69 @@
         <w:jc w:val="both"/>
         <w:rPr>
           <w:rFonts w:ascii="Times New Roman" w:hAnsi="Times New Roman" w:cs="Times New Roman"/>
-        </w:rPr>
-      </w:pPr>
-      <w:r>
-        <w:rPr>
-          <w:rFonts w:ascii="Times New Roman" w:hAnsi="Times New Roman" w:cs="Times New Roman"/>
-        </w:rPr>
-        <w:t>Reviewer 1 suggested we expand our discussion of invasion theory.</w:t>
-      </w:r>
-      <w:r>
-        <w:rPr>
-          <w:rFonts w:ascii="Times New Roman" w:hAnsi="Times New Roman" w:cs="Times New Roman"/>
-        </w:rPr>
-        <w:t xml:space="preserve"> We thank the reviewer for pointing us to this literature. We have </w:t>
-      </w:r>
-      <w:r>
-        <w:rPr>
-          <w:rFonts w:ascii="Times New Roman" w:hAnsi="Times New Roman" w:cs="Times New Roman"/>
-        </w:rPr>
-        <w:t>incor</w:t>
-      </w:r>
-      <w:bookmarkStart w:id="0" w:name="_GoBack"/>
-      <w:bookmarkEnd w:id="0"/>
-      <w:r>
-        <w:rPr>
-          <w:rFonts w:ascii="Times New Roman" w:hAnsi="Times New Roman" w:cs="Times New Roman"/>
-        </w:rPr>
-        <w:t>porated a reference to the literature on invasion into a patchy environment and a discussion of a similarity between that model and ours</w:t>
-      </w:r>
-      <w:r>
-        <w:rPr>
-          <w:rFonts w:ascii="Times New Roman" w:hAnsi="Times New Roman" w:cs="Times New Roman"/>
-        </w:rPr>
-        <w:t xml:space="preserve"> (lines 610-621)</w:t>
-      </w:r>
-      <w:r>
-        <w:rPr>
-          <w:rFonts w:ascii="Times New Roman" w:hAnsi="Times New Roman" w:cs="Times New Roman"/>
-        </w:rPr>
-        <w:t>. We have also expanded our discussion of the similarities between an invading population at initially low abundance, as usually modeled in invasion theory, and the population tracking a shifting climate, as in our model</w:t>
-      </w:r>
-      <w:r>
-        <w:rPr>
-          <w:rFonts w:ascii="Times New Roman" w:hAnsi="Times New Roman" w:cs="Times New Roman"/>
-        </w:rPr>
-        <w:t xml:space="preserve"> (lines 530-536)</w:t>
+          <w:b/>
+          <w:bCs/>
+        </w:rPr>
+      </w:pPr>
+      <w:r>
+        <w:rPr>
+          <w:rFonts w:ascii="Times New Roman" w:hAnsi="Times New Roman" w:cs="Times New Roman"/>
+        </w:rPr>
+        <w:t xml:space="preserve">Reviewer 1 </w:t>
+      </w:r>
+      <w:r>
+        <w:rPr>
+          <w:rFonts w:ascii="Times New Roman" w:hAnsi="Times New Roman" w:cs="Times New Roman"/>
+        </w:rPr>
+        <w:t>brought to our attention references</w:t>
+      </w:r>
+      <w:r>
+        <w:rPr>
+          <w:rFonts w:ascii="Times New Roman" w:hAnsi="Times New Roman" w:cs="Times New Roman"/>
+        </w:rPr>
+        <w:t xml:space="preserve"> on MPA spacing </w:t>
+      </w:r>
+      <w:r>
+        <w:rPr>
+          <w:rFonts w:ascii="Times New Roman" w:hAnsi="Times New Roman" w:cs="Times New Roman"/>
+        </w:rPr>
+        <w:t>that related to our comparison of many small or fewer large MPAs</w:t>
+      </w:r>
+      <w:r>
+        <w:rPr>
+          <w:rFonts w:ascii="Times New Roman" w:hAnsi="Times New Roman" w:cs="Times New Roman"/>
+        </w:rPr>
+        <w:t xml:space="preserve">. Reviewer 1 also suggested we add a sentence about how whether a fishery is optimally or over harvested affects the impacts of MPA spacing and more discussion of the distribution of harvesting pressure. </w:t>
+      </w:r>
+      <w:r>
+        <w:rPr>
+          <w:rFonts w:ascii="Times New Roman" w:hAnsi="Times New Roman" w:cs="Times New Roman"/>
+        </w:rPr>
+        <w:t>We incorporated a number of new references that showed the diversity of existing opinions about what type of MPAs are better and added a discussion of how our results compared to previous models</w:t>
+      </w:r>
+      <w:r>
+        <w:rPr>
+          <w:rFonts w:ascii="Times New Roman" w:hAnsi="Times New Roman" w:cs="Times New Roman"/>
+        </w:rPr>
+        <w:t xml:space="preserve"> (lines 432-44</w:t>
+      </w:r>
+      <w:r>
+        <w:rPr>
+          <w:rFonts w:ascii="Times New Roman" w:hAnsi="Times New Roman" w:cs="Times New Roman"/>
+        </w:rPr>
+        <w:t>9)</w:t>
+      </w:r>
+      <w:r>
+        <w:rPr>
+          <w:rFonts w:ascii="Times New Roman" w:hAnsi="Times New Roman" w:cs="Times New Roman"/>
+        </w:rPr>
+        <w:t>. We also added a discussion of how increased harvesting pressure at the boundary of protected and unprotected areas would affect our results</w:t>
+      </w:r>
+      <w:r>
+        <w:rPr>
+          <w:rFonts w:ascii="Times New Roman" w:hAnsi="Times New Roman" w:cs="Times New Roman"/>
+        </w:rPr>
+        <w:t xml:space="preserve"> (lines 479-488)</w:t>
       </w:r>
       <w:r>
         <w:rPr>
@@ -265,60 +377,43 @@
         <w:jc w:val="both"/>
         <w:rPr>
           <w:rFonts w:ascii="Times New Roman" w:hAnsi="Times New Roman" w:cs="Times New Roman"/>
-          <w:color w:val="FF0000"/>
-        </w:rPr>
-      </w:pPr>
-      <w:r>
-        <w:rPr>
-          <w:rFonts w:ascii="Times New Roman" w:hAnsi="Times New Roman" w:cs="Times New Roman"/>
-        </w:rPr>
-        <w:t xml:space="preserve">Reviewer 1 referred us to existing literature on MPA spacing we had not mentioned in our paper. Reviewer 1 also suggested we add a sentence about how whether a fishery is optimally or over harvested affects the impacts of MPA spacing and more discussion of the distribution of harvesting pressure. </w:t>
-      </w:r>
-      <w:r>
-        <w:rPr>
-          <w:rFonts w:ascii="Times New Roman" w:hAnsi="Times New Roman" w:cs="Times New Roman"/>
-          <w:color w:val="FF0000"/>
-        </w:rPr>
-        <w:t xml:space="preserve">We do not </w:t>
-      </w:r>
-      <w:proofErr w:type="gramStart"/>
-      <w:r>
-        <w:rPr>
-          <w:rFonts w:ascii="Times New Roman" w:hAnsi="Times New Roman" w:cs="Times New Roman"/>
-          <w:color w:val="FF0000"/>
-        </w:rPr>
-        <w:t>allow</w:t>
-      </w:r>
-      <w:proofErr w:type="gramEnd"/>
-      <w:r>
-        <w:rPr>
-          <w:rFonts w:ascii="Times New Roman" w:hAnsi="Times New Roman" w:cs="Times New Roman"/>
-          <w:color w:val="FF0000"/>
-        </w:rPr>
-        <w:t xml:space="preserve"> “fishing the line,” which would aggravate the problem by reducing the population where its density is lowest. Our results, therefore, are conservative.</w:t>
-      </w:r>
-      <w:r>
-        <w:rPr>
-          <w:rFonts w:ascii="Times New Roman" w:hAnsi="Times New Roman" w:cs="Times New Roman"/>
-          <w:color w:val="FF0000"/>
+        </w:rPr>
+      </w:pPr>
+      <w:r>
+        <w:rPr>
+          <w:rFonts w:ascii="Times New Roman" w:hAnsi="Times New Roman" w:cs="Times New Roman"/>
+        </w:rPr>
+        <w:t>Reviewer 1 felt that our presentation of the results in the Introduction, Results, and Discussion was redundant. Reviewer 2 also felt that describing our results in the Introduction was redundant.</w:t>
+      </w:r>
+      <w:r>
+        <w:rPr>
+          <w:rFonts w:ascii="Times New Roman" w:hAnsi="Times New Roman" w:cs="Times New Roman"/>
         </w:rPr>
         <w:t xml:space="preserve"> </w:t>
       </w:r>
-      <w:proofErr w:type="spellStart"/>
-      <w:r>
-        <w:rPr>
-          <w:rFonts w:ascii="Times New Roman" w:hAnsi="Times New Roman" w:cs="Times New Roman"/>
-          <w:color w:val="FF0000"/>
-        </w:rPr>
-        <w:t>Kellner</w:t>
-      </w:r>
-      <w:proofErr w:type="spellEnd"/>
-      <w:r>
-        <w:rPr>
-          <w:rFonts w:ascii="Times New Roman" w:hAnsi="Times New Roman" w:cs="Times New Roman"/>
-          <w:color w:val="FF0000"/>
-        </w:rPr>
-        <w:t xml:space="preserve"> 2007.</w:t>
+      <w:r>
+        <w:rPr>
+          <w:rFonts w:ascii="Times New Roman" w:hAnsi="Times New Roman" w:cs="Times New Roman"/>
+        </w:rPr>
+        <w:t xml:space="preserve">We have removed the details of the results from the Introduction </w:t>
+      </w:r>
+      <w:r>
+        <w:rPr>
+          <w:rFonts w:ascii="Times New Roman" w:hAnsi="Times New Roman" w:cs="Times New Roman"/>
+        </w:rPr>
+        <w:t xml:space="preserve">accordingly (lines </w:t>
+      </w:r>
+      <w:r>
+        <w:rPr>
+          <w:rFonts w:ascii="Times New Roman" w:hAnsi="Times New Roman" w:cs="Times New Roman"/>
+        </w:rPr>
+        <w:t>83-91</w:t>
+      </w:r>
+      <w:r>
+        <w:rPr>
+          <w:rFonts w:ascii="Times New Roman" w:hAnsi="Times New Roman" w:cs="Times New Roman"/>
+        </w:rPr>
+        <w:t>).</w:t>
       </w:r>
     </w:p>
     <w:p>
@@ -339,6 +434,54 @@
         </w:rPr>
         <w:t>Reviewer 1 suggested we clarify the distinction between our analytical methods and simulation methods and the dispersal kernels we used for each.</w:t>
       </w:r>
+      <w:r>
+        <w:rPr>
+          <w:rFonts w:ascii="Times New Roman" w:hAnsi="Times New Roman" w:cs="Times New Roman"/>
+        </w:rPr>
+        <w:t xml:space="preserve"> The section previously entitled “Simulations”, w</w:t>
+      </w:r>
+      <w:r>
+        <w:rPr>
+          <w:rFonts w:ascii="Times New Roman" w:hAnsi="Times New Roman" w:cs="Times New Roman"/>
+        </w:rPr>
+        <w:t xml:space="preserve">e have renamed </w:t>
+      </w:r>
+      <w:r>
+        <w:rPr>
+          <w:rFonts w:ascii="Times New Roman" w:hAnsi="Times New Roman" w:cs="Times New Roman"/>
+        </w:rPr>
+        <w:t>“Management strategies” to emphasize that simulations allowed us to implement management strategies that are analytically tractable. We have added a few lines of clarification there to explain more fully the purposes for the two types of analysis (lines 2</w:t>
+      </w:r>
+      <w:r>
+        <w:rPr>
+          <w:rFonts w:ascii="Times New Roman" w:hAnsi="Times New Roman" w:cs="Times New Roman"/>
+        </w:rPr>
+        <w:t>11-215</w:t>
+      </w:r>
+      <w:r>
+        <w:rPr>
+          <w:rFonts w:ascii="Times New Roman" w:hAnsi="Times New Roman" w:cs="Times New Roman"/>
+        </w:rPr>
+        <w:t>).</w:t>
+      </w:r>
+      <w:r>
+        <w:rPr>
+          <w:rFonts w:ascii="Times New Roman" w:hAnsi="Times New Roman" w:cs="Times New Roman"/>
+        </w:rPr>
+        <w:t xml:space="preserve"> We also added a sentence emphasizing that we chose to analyze a different dispersal kernel with each method to ensure that our results wer</w:t>
+      </w:r>
+      <w:r>
+        <w:rPr>
+          <w:rFonts w:ascii="Times New Roman" w:hAnsi="Times New Roman" w:cs="Times New Roman"/>
+        </w:rPr>
+        <w:t>e robust to this choice (lines 277-281</w:t>
+      </w:r>
+      <w:r>
+        <w:rPr>
+          <w:rFonts w:ascii="Times New Roman" w:hAnsi="Times New Roman" w:cs="Times New Roman"/>
+        </w:rPr>
+        <w:t>).</w:t>
+      </w:r>
     </w:p>
     <w:p>
       <w:pPr>
@@ -356,6 +499,7 @@
         <w:rPr>
           <w:rFonts w:ascii="Times New Roman" w:hAnsi="Times New Roman" w:cs="Times New Roman"/>
         </w:rPr>
+        <w:lastRenderedPageBreak/>
         <w:t>Reviewer 1 suggested we clarify our language about interactions between the two stressors throughout the paper.</w:t>
       </w:r>
       <w:r>
@@ -380,7 +524,13 @@
         <w:rPr>
           <w:rFonts w:ascii="Times New Roman" w:hAnsi="Times New Roman" w:cs="Times New Roman"/>
         </w:rPr>
-        <w:t xml:space="preserve">(lines 234-238) </w:t>
+        <w:t>(lines 211-215</w:t>
+      </w:r>
+      <w:r>
+        <w:rPr>
+          <w:rFonts w:ascii="Times New Roman" w:hAnsi="Times New Roman" w:cs="Times New Roman"/>
+        </w:rPr>
+        <w:t xml:space="preserve">) </w:t>
       </w:r>
       <w:r>
         <w:rPr>
@@ -436,22 +586,7 @@
         <w:rPr>
           <w:rFonts w:ascii="Times New Roman" w:hAnsi="Times New Roman" w:cs="Times New Roman"/>
         </w:rPr>
-        <w:lastRenderedPageBreak/>
-        <w:t xml:space="preserve">Reviewer 2 suggested we discuss why we used as </w:t>
-      </w:r>
-      <w:proofErr w:type="gramStart"/>
-      <w:r>
-        <w:rPr>
-          <w:rFonts w:ascii="Times New Roman" w:hAnsi="Times New Roman" w:cs="Times New Roman"/>
-        </w:rPr>
-        <w:t>many iterations</w:t>
-      </w:r>
-      <w:proofErr w:type="gramEnd"/>
-      <w:r>
-        <w:rPr>
-          <w:rFonts w:ascii="Times New Roman" w:hAnsi="Times New Roman" w:cs="Times New Roman"/>
-        </w:rPr>
-        <w:t xml:space="preserve"> in our simulations as we did and the robustness of our results to this choice. </w:t>
+        <w:t xml:space="preserve">Reviewer 2 suggested we discuss why we used as many iterations in our simulations as we did and the robustness of our results to this choice. </w:t>
       </w:r>
       <w:r>
         <w:rPr>
@@ -463,7 +598,19 @@
         <w:rPr>
           <w:rFonts w:ascii="Times New Roman" w:hAnsi="Times New Roman" w:cs="Times New Roman"/>
         </w:rPr>
-        <w:t xml:space="preserve"> (lines 314-317)</w:t>
+        <w:t xml:space="preserve"> (lines </w:t>
+      </w:r>
+      <w:r>
+        <w:rPr>
+          <w:rFonts w:ascii="Times New Roman" w:hAnsi="Times New Roman" w:cs="Times New Roman"/>
+        </w:rPr>
+        <w:t>248-250</w:t>
+      </w:r>
+      <w:r>
+        <w:rPr>
+          <w:rFonts w:ascii="Times New Roman" w:hAnsi="Times New Roman" w:cs="Times New Roman"/>
+        </w:rPr>
+        <w:t>)</w:t>
       </w:r>
       <w:r>
         <w:rPr>
@@ -511,7 +658,21 @@
         <w:rPr>
           <w:rFonts w:ascii="Times New Roman" w:hAnsi="Times New Roman" w:cs="Times New Roman"/>
         </w:rPr>
-        <w:t xml:space="preserve"> (lines 355-357).</w:t>
+        <w:t xml:space="preserve"> (lines </w:t>
+      </w:r>
+      <w:r>
+        <w:rPr>
+          <w:rFonts w:ascii="Times New Roman" w:hAnsi="Times New Roman" w:cs="Times New Roman"/>
+        </w:rPr>
+        <w:t>281-283</w:t>
+      </w:r>
+      <w:bookmarkStart w:id="0" w:name="_GoBack"/>
+      <w:bookmarkEnd w:id="0"/>
+      <w:r>
+        <w:rPr>
+          <w:rFonts w:ascii="Times New Roman" w:hAnsi="Times New Roman" w:cs="Times New Roman"/>
+        </w:rPr>
+        <w:t>).</w:t>
       </w:r>
     </w:p>
     <w:p>
@@ -589,6 +750,111 @@
           <w:rFonts w:ascii="Times New Roman" w:hAnsi="Times New Roman" w:cs="Times New Roman"/>
         </w:rPr>
       </w:pPr>
+    </w:p>
+    <w:p>
+      <w:pPr>
+        <w:ind w:left="360"/>
+        <w:jc w:val="both"/>
+        <w:rPr>
+          <w:rFonts w:ascii="Times New Roman" w:hAnsi="Times New Roman" w:cs="Times New Roman"/>
+        </w:rPr>
+      </w:pPr>
+      <w:r>
+        <w:rPr>
+          <w:rFonts w:ascii="Times New Roman" w:hAnsi="Times New Roman" w:cs="Times New Roman"/>
+        </w:rPr>
+        <w:t>We hope that our revisions have addressed the concerns the reviewers made</w:t>
+      </w:r>
+      <w:r>
+        <w:rPr>
+          <w:rFonts w:ascii="Times New Roman" w:hAnsi="Times New Roman" w:cs="Times New Roman"/>
+        </w:rPr>
+        <w:t xml:space="preserve">. </w:t>
+      </w:r>
+      <w:r>
+        <w:rPr>
+          <w:rFonts w:ascii="Times New Roman" w:hAnsi="Times New Roman" w:cs="Times New Roman"/>
+        </w:rPr>
+        <w:t>We appreciate your time and look forward to your response.</w:t>
+      </w:r>
+    </w:p>
+    <w:p>
+      <w:pPr>
+        <w:ind w:left="360"/>
+        <w:jc w:val="both"/>
+        <w:rPr>
+          <w:rFonts w:ascii="Times New Roman" w:hAnsi="Times New Roman" w:cs="Times New Roman"/>
+        </w:rPr>
+      </w:pPr>
+    </w:p>
+    <w:p>
+      <w:pPr>
+        <w:ind w:left="360"/>
+        <w:jc w:val="both"/>
+        <w:rPr>
+          <w:rFonts w:ascii="Times New Roman" w:hAnsi="Times New Roman" w:cs="Times New Roman"/>
+        </w:rPr>
+      </w:pPr>
+      <w:r>
+        <w:rPr>
+          <w:rFonts w:ascii="Times New Roman" w:hAnsi="Times New Roman" w:cs="Times New Roman"/>
+        </w:rPr>
+        <w:t>Sincerely,</w:t>
+      </w:r>
+    </w:p>
+    <w:p>
+      <w:pPr>
+        <w:ind w:left="360"/>
+        <w:jc w:val="both"/>
+        <w:rPr>
+          <w:rFonts w:ascii="Times New Roman" w:hAnsi="Times New Roman" w:cs="Times New Roman"/>
+        </w:rPr>
+      </w:pPr>
+    </w:p>
+    <w:p>
+      <w:pPr>
+        <w:ind w:left="360"/>
+        <w:jc w:val="both"/>
+        <w:rPr>
+          <w:rFonts w:ascii="Times New Roman" w:hAnsi="Times New Roman" w:cs="Times New Roman"/>
+        </w:rPr>
+      </w:pPr>
+      <w:r>
+        <w:rPr>
+          <w:rFonts w:ascii="Times New Roman" w:hAnsi="Times New Roman" w:cs="Times New Roman"/>
+        </w:rPr>
+        <w:t>Emma Fuller</w:t>
+      </w:r>
+    </w:p>
+    <w:p>
+      <w:pPr>
+        <w:ind w:left="360"/>
+        <w:jc w:val="both"/>
+        <w:rPr>
+          <w:rFonts w:ascii="Times New Roman" w:hAnsi="Times New Roman" w:cs="Times New Roman"/>
+        </w:rPr>
+      </w:pPr>
+      <w:r>
+        <w:rPr>
+          <w:rFonts w:ascii="Times New Roman" w:hAnsi="Times New Roman" w:cs="Times New Roman"/>
+        </w:rPr>
+        <w:t>Eleanor Brush</w:t>
+      </w:r>
+    </w:p>
+    <w:p>
+      <w:pPr>
+        <w:ind w:left="360"/>
+        <w:jc w:val="both"/>
+        <w:rPr>
+          <w:rFonts w:ascii="Times New Roman" w:hAnsi="Times New Roman" w:cs="Times New Roman"/>
+        </w:rPr>
+      </w:pPr>
+      <w:r>
+        <w:rPr>
+          <w:rFonts w:ascii="Times New Roman" w:hAnsi="Times New Roman" w:cs="Times New Roman"/>
+        </w:rPr>
+        <w:t>Malin Pinsky</w:t>
+      </w:r>
     </w:p>
     <w:p>
       <w:pPr>
@@ -941,10 +1207,32 @@
     <w:name w:val="Normal"/>
     <w:qFormat/>
   </w:style>
+  <w:style w:type="paragraph" w:styleId="Heading3">
+    <w:name w:val="heading 3"/>
+    <w:basedOn w:val="Normal"/>
+    <w:next w:val="Normal"/>
+    <w:link w:val="Heading3Char"/>
+    <w:uiPriority w:val="9"/>
+    <w:semiHidden/>
+    <w:unhideWhenUsed/>
+    <w:qFormat/>
+    <w:rsid w:val="00996250"/>
+    <w:pPr>
+      <w:keepNext/>
+      <w:keepLines/>
+      <w:spacing w:before="200"/>
+      <w:outlineLvl w:val="2"/>
+    </w:pPr>
+    <w:rPr>
+      <w:rFonts w:asciiTheme="majorHAnsi" w:eastAsiaTheme="majorEastAsia" w:hAnsiTheme="majorHAnsi" w:cstheme="majorBidi"/>
+      <w:b/>
+      <w:bCs/>
+      <w:color w:val="4F81BD" w:themeColor="accent1"/>
+    </w:rPr>
+  </w:style>
   <w:style w:type="character" w:default="1" w:styleId="DefaultParagraphFont">
     <w:name w:val="Default Paragraph Font"/>
     <w:uiPriority w:val="1"/>
-    <w:semiHidden/>
     <w:unhideWhenUsed/>
   </w:style>
   <w:style w:type="table" w:default="1" w:styleId="TableNormal">
@@ -978,6 +1266,31 @@
       <w:ind w:left="720"/>
       <w:contextualSpacing/>
     </w:pPr>
+  </w:style>
+  <w:style w:type="character" w:customStyle="1" w:styleId="Heading3Char">
+    <w:name w:val="Heading 3 Char"/>
+    <w:basedOn w:val="DefaultParagraphFont"/>
+    <w:link w:val="Heading3"/>
+    <w:uiPriority w:val="9"/>
+    <w:semiHidden/>
+    <w:rsid w:val="00996250"/>
+    <w:rPr>
+      <w:rFonts w:asciiTheme="majorHAnsi" w:eastAsiaTheme="majorEastAsia" w:hAnsiTheme="majorHAnsi" w:cstheme="majorBidi"/>
+      <w:b/>
+      <w:bCs/>
+      <w:color w:val="4F81BD" w:themeColor="accent1"/>
+    </w:rPr>
+  </w:style>
+  <w:style w:type="character" w:styleId="Hyperlink">
+    <w:name w:val="Hyperlink"/>
+    <w:basedOn w:val="DefaultParagraphFont"/>
+    <w:uiPriority w:val="99"/>
+    <w:unhideWhenUsed/>
+    <w:rsid w:val="00996250"/>
+    <w:rPr>
+      <w:color w:val="0000FF" w:themeColor="hyperlink"/>
+      <w:u w:val="single"/>
+    </w:rPr>
   </w:style>
 </w:styles>
 </file>
@@ -1138,10 +1451,32 @@
     <w:name w:val="Normal"/>
     <w:qFormat/>
   </w:style>
+  <w:style w:type="paragraph" w:styleId="Heading3">
+    <w:name w:val="heading 3"/>
+    <w:basedOn w:val="Normal"/>
+    <w:next w:val="Normal"/>
+    <w:link w:val="Heading3Char"/>
+    <w:uiPriority w:val="9"/>
+    <w:semiHidden/>
+    <w:unhideWhenUsed/>
+    <w:qFormat/>
+    <w:rsid w:val="00996250"/>
+    <w:pPr>
+      <w:keepNext/>
+      <w:keepLines/>
+      <w:spacing w:before="200"/>
+      <w:outlineLvl w:val="2"/>
+    </w:pPr>
+    <w:rPr>
+      <w:rFonts w:asciiTheme="majorHAnsi" w:eastAsiaTheme="majorEastAsia" w:hAnsiTheme="majorHAnsi" w:cstheme="majorBidi"/>
+      <w:b/>
+      <w:bCs/>
+      <w:color w:val="4F81BD" w:themeColor="accent1"/>
+    </w:rPr>
+  </w:style>
   <w:style w:type="character" w:default="1" w:styleId="DefaultParagraphFont">
     <w:name w:val="Default Paragraph Font"/>
     <w:uiPriority w:val="1"/>
-    <w:semiHidden/>
     <w:unhideWhenUsed/>
   </w:style>
   <w:style w:type="table" w:default="1" w:styleId="TableNormal">
@@ -1175,6 +1510,31 @@
       <w:ind w:left="720"/>
       <w:contextualSpacing/>
     </w:pPr>
+  </w:style>
+  <w:style w:type="character" w:customStyle="1" w:styleId="Heading3Char">
+    <w:name w:val="Heading 3 Char"/>
+    <w:basedOn w:val="DefaultParagraphFont"/>
+    <w:link w:val="Heading3"/>
+    <w:uiPriority w:val="9"/>
+    <w:semiHidden/>
+    <w:rsid w:val="00996250"/>
+    <w:rPr>
+      <w:rFonts w:asciiTheme="majorHAnsi" w:eastAsiaTheme="majorEastAsia" w:hAnsiTheme="majorHAnsi" w:cstheme="majorBidi"/>
+      <w:b/>
+      <w:bCs/>
+      <w:color w:val="4F81BD" w:themeColor="accent1"/>
+    </w:rPr>
+  </w:style>
+  <w:style w:type="character" w:styleId="Hyperlink">
+    <w:name w:val="Hyperlink"/>
+    <w:basedOn w:val="DefaultParagraphFont"/>
+    <w:uiPriority w:val="99"/>
+    <w:unhideWhenUsed/>
+    <w:rsid w:val="00996250"/>
+    <w:rPr>
+      <w:color w:val="0000FF" w:themeColor="hyperlink"/>
+      <w:u w:val="single"/>
+    </w:rPr>
   </w:style>
 </w:styles>
 </file>

</xml_diff>